<commit_message>
PokerGame Documentation : Pseudocode completed
</commit_message>
<xml_diff>
--- a/Proj/Project1/readme.docx
+++ b/Proj/Project1/readme.docx
@@ -1844,6 +1844,8 @@
         </w:rPr>
         <w:t>():</w:t>
       </w:r>
+      <w:bookmarkStart w:id="0" w:name="_GoBack"/>
+      <w:bookmarkEnd w:id="0"/>
     </w:p>
     <w:p>
       <w:pPr>
@@ -1902,7 +1904,23 @@
           <w:sz w:val="24"/>
           <w:szCs w:val="24"/>
         </w:rPr>
-        <w:t xml:space="preserve">card rank is an Ace and </w:t>
+        <w:t>card rank is an Ace</w:t>
+      </w:r>
+      <w:r>
+        <w:rPr>
+          <w:rFonts w:ascii="Times New Roman" w:hAnsi="Times New Roman" w:cs="Times New Roman"/>
+          <w:sz w:val="24"/>
+          <w:szCs w:val="24"/>
+        </w:rPr>
+        <w:t>,</w:t>
+      </w:r>
+      <w:r>
+        <w:rPr>
+          <w:rFonts w:ascii="Times New Roman" w:hAnsi="Times New Roman" w:cs="Times New Roman"/>
+          <w:sz w:val="24"/>
+          <w:szCs w:val="24"/>
+        </w:rPr>
+        <w:t xml:space="preserve"> and </w:t>
       </w:r>
       <w:r>
         <w:rPr>
@@ -2053,56 +2071,149 @@
     <w:p>
       <w:pPr>
         <w:pStyle w:val="ListParagraph"/>
-        <w:numPr>
-          <w:ilvl w:val="2"/>
-          <w:numId w:val="1"/>
-        </w:numPr>
-        <w:ind w:right="0"/>
+        <w:ind w:left="2160" w:right="0" w:firstLine="540"/>
         <w:rPr>
           <w:rFonts w:ascii="Times New Roman" w:hAnsi="Times New Roman" w:cs="Times New Roman"/>
           <w:sz w:val="24"/>
           <w:szCs w:val="24"/>
         </w:rPr>
       </w:pPr>
-      <w:proofErr w:type="spellStart"/>
       <w:r>
         <w:rPr>
           <w:rFonts w:ascii="Times New Roman" w:hAnsi="Times New Roman" w:cs="Times New Roman"/>
           <w:sz w:val="24"/>
           <w:szCs w:val="24"/>
         </w:rPr>
-        <w:t>isFourOfAKind</w:t>
-      </w:r>
-      <w:proofErr w:type="spellEnd"/>
+        <w:t>In the final five cards, if one of the below three case</w:t>
+      </w:r>
       <w:r>
         <w:rPr>
           <w:rFonts w:ascii="Times New Roman" w:hAnsi="Times New Roman" w:cs="Times New Roman"/>
           <w:sz w:val="24"/>
           <w:szCs w:val="24"/>
         </w:rPr>
-        <w:t>():</w:t>
-      </w:r>
-    </w:p>
-    <w:p>
-      <w:pPr>
-        <w:pStyle w:val="ListParagraph"/>
-        <w:ind w:left="2160" w:right="0" w:firstLine="540"/>
+        <w:t>s</w:t>
+      </w:r>
+      <w:r>
         <w:rPr>
           <w:rFonts w:ascii="Times New Roman" w:hAnsi="Times New Roman" w:cs="Times New Roman"/>
           <w:sz w:val="24"/>
           <w:szCs w:val="24"/>
         </w:rPr>
-      </w:pPr>
-      <w:r>
+        <w:t xml:space="preserve"> happens:</w:t>
+      </w:r>
+    </w:p>
+    <w:p>
+      <w:pPr>
+        <w:pStyle w:val="ListParagraph"/>
+        <w:numPr>
+          <w:ilvl w:val="0"/>
+          <w:numId w:val="11"/>
+        </w:numPr>
+        <w:ind w:right="0"/>
         <w:rPr>
           <w:rFonts w:ascii="Times New Roman" w:hAnsi="Times New Roman" w:cs="Times New Roman"/>
           <w:sz w:val="24"/>
           <w:szCs w:val="24"/>
         </w:rPr>
-        <w:t xml:space="preserve">I f </w:t>
-      </w:r>
-      <w:bookmarkStart w:id="0" w:name="_GoBack"/>
-      <w:bookmarkEnd w:id="0"/>
+      </w:pPr>
+      <w:r>
+        <w:rPr>
+          <w:rFonts w:ascii="Times New Roman" w:hAnsi="Times New Roman" w:cs="Times New Roman"/>
+          <w:sz w:val="24"/>
+          <w:szCs w:val="24"/>
+        </w:rPr>
+        <w:t>{Ace, Ten, Jack, Queen, King}</w:t>
+      </w:r>
+    </w:p>
+    <w:p>
+      <w:pPr>
+        <w:pStyle w:val="ListParagraph"/>
+        <w:numPr>
+          <w:ilvl w:val="0"/>
+          <w:numId w:val="11"/>
+        </w:numPr>
+        <w:ind w:right="0"/>
+        <w:rPr>
+          <w:rFonts w:ascii="Times New Roman" w:hAnsi="Times New Roman" w:cs="Times New Roman"/>
+          <w:sz w:val="24"/>
+          <w:szCs w:val="24"/>
+        </w:rPr>
+      </w:pPr>
+      <w:r>
+        <w:rPr>
+          <w:rFonts w:ascii="Times New Roman" w:hAnsi="Times New Roman" w:cs="Times New Roman"/>
+          <w:sz w:val="24"/>
+          <w:szCs w:val="24"/>
+        </w:rPr>
+        <w:lastRenderedPageBreak/>
+        <w:t xml:space="preserve">{Ace, </w:t>
+      </w:r>
+      <w:r>
+        <w:rPr>
+          <w:rFonts w:ascii="Times New Roman" w:hAnsi="Times New Roman" w:cs="Times New Roman"/>
+          <w:sz w:val="24"/>
+          <w:szCs w:val="24"/>
+        </w:rPr>
+        <w:t>Two, Three, Four, Five</w:t>
+      </w:r>
+      <w:r>
+        <w:rPr>
+          <w:rFonts w:ascii="Times New Roman" w:hAnsi="Times New Roman" w:cs="Times New Roman"/>
+          <w:sz w:val="24"/>
+          <w:szCs w:val="24"/>
+        </w:rPr>
+        <w:t>}</w:t>
+      </w:r>
+    </w:p>
+    <w:p>
+      <w:pPr>
+        <w:pStyle w:val="ListParagraph"/>
+        <w:numPr>
+          <w:ilvl w:val="0"/>
+          <w:numId w:val="11"/>
+        </w:numPr>
+        <w:ind w:right="0"/>
+        <w:rPr>
+          <w:rFonts w:ascii="Times New Roman" w:hAnsi="Times New Roman" w:cs="Times New Roman"/>
+          <w:sz w:val="24"/>
+          <w:szCs w:val="24"/>
+        </w:rPr>
+      </w:pPr>
+      <w:r>
+        <w:rPr>
+          <w:rFonts w:ascii="Times New Roman" w:hAnsi="Times New Roman" w:cs="Times New Roman"/>
+          <w:sz w:val="24"/>
+          <w:szCs w:val="24"/>
+        </w:rPr>
+        <w:t>Five cards are increased continuously</w:t>
+      </w:r>
+    </w:p>
+    <w:p>
+      <w:pPr>
+        <w:ind w:left="2700" w:right="0"/>
+        <w:rPr>
+          <w:rFonts w:ascii="Times New Roman" w:hAnsi="Times New Roman" w:cs="Times New Roman"/>
+          <w:sz w:val="24"/>
+          <w:szCs w:val="24"/>
+        </w:rPr>
+      </w:pPr>
+      <w:r>
+        <w:rPr>
+          <w:rFonts w:ascii="Times New Roman" w:hAnsi="Times New Roman" w:cs="Times New Roman"/>
+          <w:sz w:val="24"/>
+          <w:szCs w:val="24"/>
+        </w:rPr>
+        <w:t xml:space="preserve"> </w:t>
+      </w:r>
+      <w:r>
+        <w:rPr>
+          <w:rFonts w:ascii="Times New Roman" w:hAnsi="Times New Roman" w:cs="Times New Roman"/>
+          <w:sz w:val="24"/>
+          <w:szCs w:val="24"/>
+        </w:rPr>
+        <w:t>Then, return true, else return false.</w:t>
+      </w:r>
     </w:p>
     <w:p>
       <w:pPr>
@@ -2125,8 +2236,7 @@
           <w:sz w:val="24"/>
           <w:szCs w:val="24"/>
         </w:rPr>
-        <w:lastRenderedPageBreak/>
-        <w:t>isFullHouse</w:t>
+        <w:t>isFourOfAKind</w:t>
       </w:r>
       <w:proofErr w:type="spellEnd"/>
       <w:r>
@@ -2136,6 +2246,41 @@
           <w:szCs w:val="24"/>
         </w:rPr>
         <w:t>():</w:t>
+      </w:r>
+    </w:p>
+    <w:p>
+      <w:pPr>
+        <w:pStyle w:val="ListParagraph"/>
+        <w:ind w:left="2160" w:right="0" w:firstLine="540"/>
+        <w:rPr>
+          <w:rFonts w:ascii="Times New Roman" w:hAnsi="Times New Roman" w:cs="Times New Roman"/>
+          <w:sz w:val="24"/>
+          <w:szCs w:val="24"/>
+        </w:rPr>
+      </w:pPr>
+      <w:r>
+        <w:rPr>
+          <w:rFonts w:ascii="Times New Roman" w:hAnsi="Times New Roman" w:cs="Times New Roman"/>
+          <w:sz w:val="24"/>
+          <w:szCs w:val="24"/>
+        </w:rPr>
+        <w:t>I</w:t>
+      </w:r>
+      <w:r>
+        <w:rPr>
+          <w:rFonts w:ascii="Times New Roman" w:hAnsi="Times New Roman" w:cs="Times New Roman"/>
+          <w:sz w:val="24"/>
+          <w:szCs w:val="24"/>
+        </w:rPr>
+        <w:t xml:space="preserve">f </w:t>
+      </w:r>
+      <w:r>
+        <w:rPr>
+          <w:rFonts w:ascii="Times New Roman" w:hAnsi="Times New Roman" w:cs="Times New Roman"/>
+          <w:sz w:val="24"/>
+          <w:szCs w:val="24"/>
+        </w:rPr>
+        <w:t>the first four cards or the last four cards of the final five poker cards are in the same rank, then return true, else return false.</w:t>
       </w:r>
     </w:p>
     <w:p>
@@ -2159,7 +2304,7 @@
           <w:sz w:val="24"/>
           <w:szCs w:val="24"/>
         </w:rPr>
-        <w:t>isThreeOfAKind</w:t>
+        <w:t>isFullHouse</w:t>
       </w:r>
       <w:proofErr w:type="spellEnd"/>
       <w:r>
@@ -2169,6 +2314,25 @@
           <w:szCs w:val="24"/>
         </w:rPr>
         <w:t>():</w:t>
+      </w:r>
+    </w:p>
+    <w:p>
+      <w:pPr>
+        <w:pStyle w:val="ListParagraph"/>
+        <w:ind w:left="2160" w:right="0" w:firstLine="540"/>
+        <w:rPr>
+          <w:rFonts w:ascii="Times New Roman" w:hAnsi="Times New Roman" w:cs="Times New Roman"/>
+          <w:sz w:val="24"/>
+          <w:szCs w:val="24"/>
+        </w:rPr>
+      </w:pPr>
+      <w:r>
+        <w:rPr>
+          <w:rFonts w:ascii="Times New Roman" w:hAnsi="Times New Roman" w:cs="Times New Roman"/>
+          <w:sz w:val="24"/>
+          <w:szCs w:val="24"/>
+        </w:rPr>
+        <w:t xml:space="preserve">In the final five poker cars, if the first three cards are in the same rank, and the last two cards are in another same rank; or if the last three cards are in the same rank, and the first two cards are in another same rank; then return true, else return false. </w:t>
       </w:r>
     </w:p>
     <w:p>
@@ -2192,7 +2356,7 @@
           <w:sz w:val="24"/>
           <w:szCs w:val="24"/>
         </w:rPr>
-        <w:t>isTwoPairs</w:t>
+        <w:t>isThreeOfAKind</w:t>
       </w:r>
       <w:proofErr w:type="spellEnd"/>
       <w:r>
@@ -2202,6 +2366,25 @@
           <w:szCs w:val="24"/>
         </w:rPr>
         <w:t>():</w:t>
+      </w:r>
+    </w:p>
+    <w:p>
+      <w:pPr>
+        <w:pStyle w:val="ListParagraph"/>
+        <w:ind w:left="2160" w:right="0" w:firstLine="540"/>
+        <w:rPr>
+          <w:rFonts w:ascii="Times New Roman" w:hAnsi="Times New Roman" w:cs="Times New Roman"/>
+          <w:sz w:val="24"/>
+          <w:szCs w:val="24"/>
+        </w:rPr>
+      </w:pPr>
+      <w:r>
+        <w:rPr>
+          <w:rFonts w:ascii="Times New Roman" w:hAnsi="Times New Roman" w:cs="Times New Roman"/>
+          <w:sz w:val="24"/>
+          <w:szCs w:val="24"/>
+        </w:rPr>
+        <w:t>In the final five poker cards, if the first, the middle, or the last three cards are in the same rank, then return true, else return false.</w:t>
       </w:r>
     </w:p>
     <w:p>
@@ -2225,7 +2408,7 @@
           <w:sz w:val="24"/>
           <w:szCs w:val="24"/>
         </w:rPr>
-        <w:t>isPair</w:t>
+        <w:t>isTwoPairs</w:t>
       </w:r>
       <w:proofErr w:type="spellEnd"/>
       <w:r>
@@ -2235,6 +2418,291 @@
           <w:szCs w:val="24"/>
         </w:rPr>
         <w:t>():</w:t>
+      </w:r>
+    </w:p>
+    <w:p>
+      <w:pPr>
+        <w:pStyle w:val="ListParagraph"/>
+        <w:ind w:left="2160" w:right="0" w:firstLine="540"/>
+        <w:rPr>
+          <w:rFonts w:ascii="Times New Roman" w:hAnsi="Times New Roman" w:cs="Times New Roman"/>
+          <w:sz w:val="24"/>
+          <w:szCs w:val="24"/>
+        </w:rPr>
+      </w:pPr>
+      <w:r>
+        <w:rPr>
+          <w:rFonts w:ascii="Times New Roman" w:hAnsi="Times New Roman" w:cs="Times New Roman"/>
+          <w:sz w:val="24"/>
+          <w:szCs w:val="24"/>
+        </w:rPr>
+        <w:t>In the final five poker cards, if there are two pairs in one of the below three cases:</w:t>
+      </w:r>
+    </w:p>
+    <w:p>
+      <w:pPr>
+        <w:pStyle w:val="ListParagraph"/>
+        <w:numPr>
+          <w:ilvl w:val="0"/>
+          <w:numId w:val="9"/>
+        </w:numPr>
+        <w:ind w:right="0"/>
+        <w:rPr>
+          <w:rFonts w:ascii="Times New Roman" w:hAnsi="Times New Roman" w:cs="Times New Roman"/>
+          <w:sz w:val="24"/>
+          <w:szCs w:val="24"/>
+        </w:rPr>
+      </w:pPr>
+      <w:r>
+        <w:rPr>
+          <w:rFonts w:ascii="Times New Roman" w:hAnsi="Times New Roman" w:cs="Times New Roman"/>
+          <w:sz w:val="24"/>
+          <w:szCs w:val="24"/>
+        </w:rPr>
+        <w:t>2 + 2 + 1</w:t>
+      </w:r>
+    </w:p>
+    <w:p>
+      <w:pPr>
+        <w:pStyle w:val="ListParagraph"/>
+        <w:numPr>
+          <w:ilvl w:val="0"/>
+          <w:numId w:val="9"/>
+        </w:numPr>
+        <w:ind w:right="0"/>
+        <w:rPr>
+          <w:rFonts w:ascii="Times New Roman" w:hAnsi="Times New Roman" w:cs="Times New Roman"/>
+          <w:sz w:val="24"/>
+          <w:szCs w:val="24"/>
+        </w:rPr>
+      </w:pPr>
+      <w:r>
+        <w:rPr>
+          <w:rFonts w:ascii="Times New Roman" w:hAnsi="Times New Roman" w:cs="Times New Roman"/>
+          <w:sz w:val="24"/>
+          <w:szCs w:val="24"/>
+        </w:rPr>
+        <w:t>2 + 1 + 2</w:t>
+      </w:r>
+    </w:p>
+    <w:p>
+      <w:pPr>
+        <w:pStyle w:val="ListParagraph"/>
+        <w:numPr>
+          <w:ilvl w:val="0"/>
+          <w:numId w:val="9"/>
+        </w:numPr>
+        <w:ind w:right="0"/>
+        <w:rPr>
+          <w:rFonts w:ascii="Times New Roman" w:hAnsi="Times New Roman" w:cs="Times New Roman"/>
+          <w:sz w:val="24"/>
+          <w:szCs w:val="24"/>
+        </w:rPr>
+      </w:pPr>
+      <w:r>
+        <w:rPr>
+          <w:rFonts w:ascii="Times New Roman" w:hAnsi="Times New Roman" w:cs="Times New Roman"/>
+          <w:sz w:val="24"/>
+          <w:szCs w:val="24"/>
+        </w:rPr>
+        <w:t>1 + 2 + 2</w:t>
+      </w:r>
+    </w:p>
+    <w:p>
+      <w:pPr>
+        <w:ind w:left="2700" w:right="0"/>
+        <w:rPr>
+          <w:rFonts w:ascii="Times New Roman" w:hAnsi="Times New Roman" w:cs="Times New Roman"/>
+          <w:sz w:val="24"/>
+          <w:szCs w:val="24"/>
+        </w:rPr>
+      </w:pPr>
+      <w:r>
+        <w:rPr>
+          <w:rFonts w:ascii="Times New Roman" w:hAnsi="Times New Roman" w:cs="Times New Roman"/>
+          <w:sz w:val="24"/>
+          <w:szCs w:val="24"/>
+        </w:rPr>
+        <w:t>Then</w:t>
+      </w:r>
+      <w:r>
+        <w:rPr>
+          <w:rFonts w:ascii="Times New Roman" w:hAnsi="Times New Roman" w:cs="Times New Roman"/>
+          <w:sz w:val="24"/>
+          <w:szCs w:val="24"/>
+        </w:rPr>
+        <w:t>,</w:t>
+      </w:r>
+      <w:r>
+        <w:rPr>
+          <w:rFonts w:ascii="Times New Roman" w:hAnsi="Times New Roman" w:cs="Times New Roman"/>
+          <w:sz w:val="24"/>
+          <w:szCs w:val="24"/>
+        </w:rPr>
+        <w:t xml:space="preserve"> return true, else return false.</w:t>
+      </w:r>
+    </w:p>
+    <w:p>
+      <w:pPr>
+        <w:pStyle w:val="ListParagraph"/>
+        <w:numPr>
+          <w:ilvl w:val="2"/>
+          <w:numId w:val="1"/>
+        </w:numPr>
+        <w:ind w:right="0"/>
+        <w:rPr>
+          <w:rFonts w:ascii="Times New Roman" w:hAnsi="Times New Roman" w:cs="Times New Roman"/>
+          <w:sz w:val="24"/>
+          <w:szCs w:val="24"/>
+        </w:rPr>
+      </w:pPr>
+      <w:proofErr w:type="spellStart"/>
+      <w:r>
+        <w:rPr>
+          <w:rFonts w:ascii="Times New Roman" w:hAnsi="Times New Roman" w:cs="Times New Roman"/>
+          <w:sz w:val="24"/>
+          <w:szCs w:val="24"/>
+        </w:rPr>
+        <w:t>isPair</w:t>
+      </w:r>
+      <w:proofErr w:type="spellEnd"/>
+      <w:r>
+        <w:rPr>
+          <w:rFonts w:ascii="Times New Roman" w:hAnsi="Times New Roman" w:cs="Times New Roman"/>
+          <w:sz w:val="24"/>
+          <w:szCs w:val="24"/>
+        </w:rPr>
+        <w:t>():</w:t>
+      </w:r>
+    </w:p>
+    <w:p>
+      <w:pPr>
+        <w:pStyle w:val="ListParagraph"/>
+        <w:ind w:left="2160" w:right="0" w:firstLine="540"/>
+        <w:rPr>
+          <w:rFonts w:ascii="Times New Roman" w:hAnsi="Times New Roman" w:cs="Times New Roman"/>
+          <w:sz w:val="24"/>
+          <w:szCs w:val="24"/>
+        </w:rPr>
+      </w:pPr>
+      <w:r>
+        <w:rPr>
+          <w:rFonts w:ascii="Times New Roman" w:hAnsi="Times New Roman" w:cs="Times New Roman"/>
+          <w:sz w:val="24"/>
+          <w:szCs w:val="24"/>
+        </w:rPr>
+        <w:lastRenderedPageBreak/>
+        <w:t>In the final five poker cards, if there is a pair in one of the below four cases:</w:t>
+      </w:r>
+    </w:p>
+    <w:p>
+      <w:pPr>
+        <w:pStyle w:val="ListParagraph"/>
+        <w:numPr>
+          <w:ilvl w:val="0"/>
+          <w:numId w:val="10"/>
+        </w:numPr>
+        <w:ind w:right="0"/>
+        <w:rPr>
+          <w:rFonts w:ascii="Times New Roman" w:hAnsi="Times New Roman" w:cs="Times New Roman"/>
+          <w:sz w:val="24"/>
+          <w:szCs w:val="24"/>
+        </w:rPr>
+      </w:pPr>
+      <w:r>
+        <w:rPr>
+          <w:rFonts w:ascii="Times New Roman" w:hAnsi="Times New Roman" w:cs="Times New Roman"/>
+          <w:sz w:val="24"/>
+          <w:szCs w:val="24"/>
+        </w:rPr>
+        <w:t>2 + 1 + 1 + 1</w:t>
+      </w:r>
+    </w:p>
+    <w:p>
+      <w:pPr>
+        <w:pStyle w:val="ListParagraph"/>
+        <w:numPr>
+          <w:ilvl w:val="0"/>
+          <w:numId w:val="10"/>
+        </w:numPr>
+        <w:ind w:right="0"/>
+        <w:rPr>
+          <w:rFonts w:ascii="Times New Roman" w:hAnsi="Times New Roman" w:cs="Times New Roman"/>
+          <w:sz w:val="24"/>
+          <w:szCs w:val="24"/>
+        </w:rPr>
+      </w:pPr>
+      <w:r>
+        <w:rPr>
+          <w:rFonts w:ascii="Times New Roman" w:hAnsi="Times New Roman" w:cs="Times New Roman"/>
+          <w:sz w:val="24"/>
+          <w:szCs w:val="24"/>
+        </w:rPr>
+        <w:t>1 + 2 + 1 + 1</w:t>
+      </w:r>
+    </w:p>
+    <w:p>
+      <w:pPr>
+        <w:pStyle w:val="ListParagraph"/>
+        <w:numPr>
+          <w:ilvl w:val="0"/>
+          <w:numId w:val="10"/>
+        </w:numPr>
+        <w:ind w:right="0"/>
+        <w:rPr>
+          <w:rFonts w:ascii="Times New Roman" w:hAnsi="Times New Roman" w:cs="Times New Roman"/>
+          <w:sz w:val="24"/>
+          <w:szCs w:val="24"/>
+        </w:rPr>
+      </w:pPr>
+      <w:r>
+        <w:rPr>
+          <w:rFonts w:ascii="Times New Roman" w:hAnsi="Times New Roman" w:cs="Times New Roman"/>
+          <w:sz w:val="24"/>
+          <w:szCs w:val="24"/>
+        </w:rPr>
+        <w:t>1 + 1 + 2 + 1</w:t>
+      </w:r>
+    </w:p>
+    <w:p>
+      <w:pPr>
+        <w:pStyle w:val="ListParagraph"/>
+        <w:numPr>
+          <w:ilvl w:val="0"/>
+          <w:numId w:val="10"/>
+        </w:numPr>
+        <w:ind w:right="0"/>
+        <w:rPr>
+          <w:rFonts w:ascii="Times New Roman" w:hAnsi="Times New Roman" w:cs="Times New Roman"/>
+          <w:sz w:val="24"/>
+          <w:szCs w:val="24"/>
+        </w:rPr>
+      </w:pPr>
+      <w:r>
+        <w:rPr>
+          <w:rFonts w:ascii="Times New Roman" w:hAnsi="Times New Roman" w:cs="Times New Roman"/>
+          <w:sz w:val="24"/>
+          <w:szCs w:val="24"/>
+        </w:rPr>
+        <w:t>1 + 1 + 1 + 2</w:t>
+      </w:r>
+    </w:p>
+    <w:p>
+      <w:pPr>
+        <w:ind w:left="2700" w:right="0"/>
+        <w:rPr>
+          <w:rFonts w:ascii="Times New Roman" w:hAnsi="Times New Roman" w:cs="Times New Roman"/>
+          <w:sz w:val="24"/>
+          <w:szCs w:val="24"/>
+        </w:rPr>
+      </w:pPr>
+      <w:r>
+        <w:rPr>
+          <w:rFonts w:ascii="Times New Roman" w:hAnsi="Times New Roman" w:cs="Times New Roman"/>
+          <w:sz w:val="24"/>
+          <w:szCs w:val="24"/>
+        </w:rPr>
+        <w:t>Then, return true, else return false.</w:t>
       </w:r>
     </w:p>
     <w:p>
@@ -3751,6 +4219,7 @@
                 <w:sz w:val="24"/>
                 <w:szCs w:val="24"/>
               </w:rPr>
+              <w:lastRenderedPageBreak/>
               <w:t>String object</w:t>
             </w:r>
           </w:p>
@@ -4072,7 +4541,6 @@
           <w:sz w:val="24"/>
           <w:szCs w:val="24"/>
         </w:rPr>
-        <w:lastRenderedPageBreak/>
         <w:t>Program (Header Files).</w:t>
       </w:r>
     </w:p>
@@ -4241,21 +4709,8 @@
           <w:sz w:val="18"/>
           <w:szCs w:val="18"/>
         </w:rPr>
-        <w:t xml:space="preserve"> * Author: </w:t>
-      </w:r>
-      <w:proofErr w:type="spellStart"/>
-      <w:r>
-        <w:rPr>
-          <w:rFonts w:ascii="Consolas" w:eastAsia="Times New Roman" w:hAnsi="Consolas" w:cs="Consolas"/>
-          <w:i/>
-          <w:iCs/>
-          <w:color w:val="999988"/>
-          <w:sz w:val="18"/>
-          <w:szCs w:val="18"/>
-        </w:rPr>
-        <w:t>HaoHuynh</w:t>
-      </w:r>
-      <w:proofErr w:type="spellEnd"/>
+        <w:t xml:space="preserve"> * Author: HaoHuynh</w:t>
+      </w:r>
     </w:p>
     <w:p>
       <w:pPr>
@@ -6159,6 +6614,7 @@
           <w:sz w:val="18"/>
           <w:szCs w:val="18"/>
         </w:rPr>
+        <w:lastRenderedPageBreak/>
         <w:t xml:space="preserve"> * Suits/</w:t>
       </w:r>
       <w:proofErr w:type="gramStart"/>
@@ -6703,7 +7159,6 @@
           <w:sz w:val="18"/>
           <w:szCs w:val="18"/>
         </w:rPr>
-        <w:lastRenderedPageBreak/>
         <w:t xml:space="preserve">     */</w:t>
       </w:r>
     </w:p>
@@ -9844,6 +10299,7 @@
           <w:sz w:val="18"/>
           <w:szCs w:val="18"/>
         </w:rPr>
+        <w:lastRenderedPageBreak/>
         <w:t xml:space="preserve">     */</w:t>
       </w:r>
     </w:p>
@@ -10433,7 +10889,6 @@
           <w:sz w:val="18"/>
           <w:szCs w:val="18"/>
         </w:rPr>
-        <w:lastRenderedPageBreak/>
         <w:t xml:space="preserve">    </w:t>
       </w:r>
       <w:proofErr w:type="gramStart"/>
@@ -11636,6 +12091,7 @@
         </w:rPr>
         <w:t xml:space="preserve">    </w:t>
       </w:r>
+      <w:proofErr w:type="spellStart"/>
       <w:proofErr w:type="gramStart"/>
       <w:r>
         <w:rPr>
@@ -11648,6 +12104,7 @@
         </w:rPr>
         <w:t>bool</w:t>
       </w:r>
+      <w:proofErr w:type="spellEnd"/>
       <w:proofErr w:type="gramEnd"/>
       <w:r>
         <w:rPr>
@@ -12569,6 +13026,7 @@
         </w:rPr>
         <w:t xml:space="preserve">    </w:t>
       </w:r>
+      <w:proofErr w:type="spellStart"/>
       <w:proofErr w:type="gramStart"/>
       <w:r>
         <w:rPr>
@@ -12581,6 +13039,7 @@
         </w:rPr>
         <w:t>bool</w:t>
       </w:r>
+      <w:proofErr w:type="spellEnd"/>
       <w:proofErr w:type="gramEnd"/>
       <w:r>
         <w:rPr>
@@ -13055,6 +13514,7 @@
         </w:rPr>
         <w:t xml:space="preserve">    </w:t>
       </w:r>
+      <w:proofErr w:type="spellStart"/>
       <w:proofErr w:type="gramStart"/>
       <w:r>
         <w:rPr>
@@ -13067,6 +13527,7 @@
         </w:rPr>
         <w:t>bool</w:t>
       </w:r>
+      <w:proofErr w:type="spellEnd"/>
       <w:proofErr w:type="gramEnd"/>
       <w:r>
         <w:rPr>
@@ -13293,6 +13754,7 @@
           <w:sz w:val="18"/>
           <w:szCs w:val="18"/>
         </w:rPr>
+        <w:lastRenderedPageBreak/>
         <w:t xml:space="preserve">     */</w:t>
       </w:r>
     </w:p>
@@ -13881,7 +14343,6 @@
           <w:sz w:val="18"/>
           <w:szCs w:val="18"/>
         </w:rPr>
-        <w:lastRenderedPageBreak/>
         <w:t xml:space="preserve">     * @return a new Card structure</w:t>
       </w:r>
     </w:p>
@@ -15488,6 +15949,7 @@
         </w:rPr>
         <w:t xml:space="preserve">    </w:t>
       </w:r>
+      <w:proofErr w:type="spellStart"/>
       <w:proofErr w:type="gramStart"/>
       <w:r>
         <w:rPr>
@@ -15500,6 +15962,7 @@
         </w:rPr>
         <w:t>bool</w:t>
       </w:r>
+      <w:proofErr w:type="spellEnd"/>
       <w:proofErr w:type="gramEnd"/>
       <w:r>
         <w:rPr>
@@ -15792,6 +16255,7 @@
         </w:rPr>
         <w:t xml:space="preserve">    </w:t>
       </w:r>
+      <w:proofErr w:type="spellStart"/>
       <w:proofErr w:type="gramStart"/>
       <w:r>
         <w:rPr>
@@ -15804,6 +16268,7 @@
         </w:rPr>
         <w:t>bool</w:t>
       </w:r>
+      <w:proofErr w:type="spellEnd"/>
       <w:proofErr w:type="gramEnd"/>
       <w:r>
         <w:rPr>
@@ -16208,6 +16673,7 @@
         </w:rPr>
         <w:t xml:space="preserve">    </w:t>
       </w:r>
+      <w:proofErr w:type="spellStart"/>
       <w:proofErr w:type="gramStart"/>
       <w:r>
         <w:rPr>
@@ -16220,6 +16686,7 @@
         </w:rPr>
         <w:t>bool</w:t>
       </w:r>
+      <w:proofErr w:type="spellEnd"/>
       <w:proofErr w:type="gramEnd"/>
       <w:r>
         <w:rPr>
@@ -16424,6 +16891,7 @@
           <w:sz w:val="18"/>
           <w:szCs w:val="18"/>
         </w:rPr>
+        <w:lastRenderedPageBreak/>
         <w:t xml:space="preserve">     * Case 1: There is an ACE and the other </w:t>
       </w:r>
       <w:proofErr w:type="spellStart"/>
@@ -16692,6 +17160,7 @@
         </w:rPr>
         <w:t xml:space="preserve">    </w:t>
       </w:r>
+      <w:proofErr w:type="spellStart"/>
       <w:proofErr w:type="gramStart"/>
       <w:r>
         <w:rPr>
@@ -16704,6 +17173,7 @@
         </w:rPr>
         <w:t>bool</w:t>
       </w:r>
+      <w:proofErr w:type="spellEnd"/>
       <w:proofErr w:type="gramEnd"/>
       <w:r>
         <w:rPr>
@@ -16996,7 +17466,6 @@
           <w:sz w:val="18"/>
           <w:szCs w:val="18"/>
         </w:rPr>
-        <w:lastRenderedPageBreak/>
         <w:t xml:space="preserve">     */</w:t>
       </w:r>
     </w:p>
@@ -17041,6 +17510,7 @@
         </w:rPr>
         <w:t xml:space="preserve">    </w:t>
       </w:r>
+      <w:proofErr w:type="spellStart"/>
       <w:proofErr w:type="gramStart"/>
       <w:r>
         <w:rPr>
@@ -17053,6 +17523,7 @@
         </w:rPr>
         <w:t>bool</w:t>
       </w:r>
+      <w:proofErr w:type="spellEnd"/>
       <w:proofErr w:type="gramEnd"/>
       <w:r>
         <w:rPr>
@@ -17457,6 +17928,7 @@
         </w:rPr>
         <w:t xml:space="preserve">    </w:t>
       </w:r>
+      <w:proofErr w:type="spellStart"/>
       <w:proofErr w:type="gramStart"/>
       <w:r>
         <w:rPr>
@@ -17469,6 +17941,7 @@
         </w:rPr>
         <w:t>bool</w:t>
       </w:r>
+      <w:proofErr w:type="spellEnd"/>
       <w:proofErr w:type="gramEnd"/>
       <w:r>
         <w:rPr>
@@ -17893,6 +18366,7 @@
         </w:rPr>
         <w:t xml:space="preserve">    </w:t>
       </w:r>
+      <w:proofErr w:type="spellStart"/>
       <w:proofErr w:type="gramStart"/>
       <w:r>
         <w:rPr>
@@ -17905,6 +18379,7 @@
         </w:rPr>
         <w:t>bool</w:t>
       </w:r>
+      <w:proofErr w:type="spellEnd"/>
       <w:proofErr w:type="gramEnd"/>
       <w:r>
         <w:rPr>
@@ -18397,6 +18872,7 @@
         </w:rPr>
         <w:t xml:space="preserve">    </w:t>
       </w:r>
+      <w:proofErr w:type="spellStart"/>
       <w:proofErr w:type="gramStart"/>
       <w:r>
         <w:rPr>
@@ -18409,6 +18885,7 @@
         </w:rPr>
         <w:t>bool</w:t>
       </w:r>
+      <w:proofErr w:type="spellEnd"/>
       <w:proofErr w:type="gramEnd"/>
       <w:r>
         <w:rPr>
@@ -18945,6 +19422,7 @@
         </w:rPr>
         <w:t xml:space="preserve">    </w:t>
       </w:r>
+      <w:proofErr w:type="spellStart"/>
       <w:proofErr w:type="gramStart"/>
       <w:r>
         <w:rPr>
@@ -18957,6 +19435,7 @@
         </w:rPr>
         <w:t>bool</w:t>
       </w:r>
+      <w:proofErr w:type="spellEnd"/>
       <w:proofErr w:type="gramEnd"/>
       <w:r>
         <w:rPr>
@@ -19249,6 +19728,7 @@
         </w:rPr>
         <w:t xml:space="preserve">    </w:t>
       </w:r>
+      <w:proofErr w:type="spellStart"/>
       <w:proofErr w:type="gramStart"/>
       <w:r>
         <w:rPr>
@@ -19261,6 +19741,7 @@
         </w:rPr>
         <w:t>bool</w:t>
       </w:r>
+      <w:proofErr w:type="spellEnd"/>
       <w:proofErr w:type="gramEnd"/>
       <w:r>
         <w:rPr>
@@ -19421,6 +19902,7 @@
           <w:sz w:val="18"/>
           <w:szCs w:val="18"/>
         </w:rPr>
+        <w:lastRenderedPageBreak/>
         <w:t xml:space="preserve">     * This function deallocates the memories of a set of elements in cards and clears the cards</w:t>
       </w:r>
     </w:p>
@@ -20182,7 +20664,6 @@
           <w:sz w:val="18"/>
           <w:szCs w:val="18"/>
         </w:rPr>
-        <w:lastRenderedPageBreak/>
         <w:t xml:space="preserve">    </w:t>
       </w:r>
       <w:proofErr w:type="gramStart"/>
@@ -20861,22 +21342,8 @@
           <w:sz w:val="18"/>
           <w:szCs w:val="18"/>
         </w:rPr>
-        <w:t xml:space="preserve"> * Author: </w:t>
-      </w:r>
-      <w:proofErr w:type="spellStart"/>
-      <w:r>
-        <w:rPr>
-          <w:rStyle w:val="cm"/>
-          <w:rFonts w:ascii="Consolas" w:hAnsi="Consolas" w:cs="Consolas"/>
-          <w:i/>
-          <w:iCs/>
-          <w:color w:val="999988"/>
-          <w:sz w:val="18"/>
-          <w:szCs w:val="18"/>
-        </w:rPr>
-        <w:t>HaoHuynh</w:t>
-      </w:r>
-      <w:proofErr w:type="spellEnd"/>
+        <w:t xml:space="preserve"> * Author: HaoHuynh</w:t>
+      </w:r>
     </w:p>
     <w:p>
       <w:pPr>
@@ -22053,6 +22520,7 @@
           <w:sz w:val="18"/>
           <w:szCs w:val="18"/>
         </w:rPr>
+        <w:lastRenderedPageBreak/>
         <w:t xml:space="preserve">     * Validate input of an integer number from </w:t>
       </w:r>
       <w:proofErr w:type="spellStart"/>
@@ -22842,7 +23310,6 @@
           <w:sz w:val="18"/>
           <w:szCs w:val="18"/>
         </w:rPr>
-        <w:lastRenderedPageBreak/>
         <w:t xml:space="preserve">     */</w:t>
       </w:r>
     </w:p>
@@ -23675,7 +24142,7 @@
         <w:sz w:val="24"/>
         <w:szCs w:val="24"/>
       </w:rPr>
-      <w:t>13</w:t>
+      <w:t>6</w:t>
     </w:r>
     <w:r>
       <w:rPr>
@@ -23692,7 +24159,7 @@
 
 <file path=word/numbering.xml><?xml version="1.0" encoding="utf-8"?>
 <w:numbering xmlns:wpc="http://schemas.microsoft.com/office/word/2010/wordprocessingCanvas" xmlns:mc="http://schemas.openxmlformats.org/markup-compatibility/2006" xmlns:o="urn:schemas-microsoft-com:office:office" xmlns:r="http://schemas.openxmlformats.org/officeDocument/2006/relationships" xmlns:m="http://schemas.openxmlformats.org/officeDocument/2006/math" xmlns:v="urn:schemas-microsoft-com:vml" xmlns:wp14="http://schemas.microsoft.com/office/word/2010/wordprocessingDrawing" xmlns:wp="http://schemas.openxmlformats.org/drawingml/2006/wordprocessingDrawing" xmlns:w10="urn:schemas-microsoft-com:office:word" xmlns:w="http://schemas.openxmlformats.org/wordprocessingml/2006/main" xmlns:w14="http://schemas.microsoft.com/office/word/2010/wordml" xmlns:w15="http://schemas.microsoft.com/office/word/2012/wordml" xmlns:wpg="http://schemas.microsoft.com/office/word/2010/wordprocessingGroup" xmlns:wpi="http://schemas.microsoft.com/office/word/2010/wordprocessingInk" xmlns:wne="http://schemas.microsoft.com/office/word/2006/wordml" xmlns:wps="http://schemas.microsoft.com/office/word/2010/wordprocessingShape" mc:Ignorable="w14 w15 wp14">
-  <w:abstractNum w:abstractNumId="0" w15:restartNumberingAfterBreak="0">
+  <w:abstractNum w:abstractNumId="0">
     <w:nsid w:val="02FC376D"/>
     <w:multiLevelType w:val="hybridMultilevel"/>
     <w:tmpl w:val="001CA5C4"/>
@@ -23778,7 +24245,7 @@
       </w:pPr>
     </w:lvl>
   </w:abstractNum>
-  <w:abstractNum w:abstractNumId="1" w15:restartNumberingAfterBreak="0">
+  <w:abstractNum w:abstractNumId="1">
     <w:nsid w:val="08BE174C"/>
     <w:multiLevelType w:val="hybridMultilevel"/>
     <w:tmpl w:val="01009406"/>
@@ -23891,7 +24358,7 @@
       </w:rPr>
     </w:lvl>
   </w:abstractNum>
-  <w:abstractNum w:abstractNumId="2" w15:restartNumberingAfterBreak="0">
+  <w:abstractNum w:abstractNumId="2">
     <w:nsid w:val="19481E0A"/>
     <w:multiLevelType w:val="hybridMultilevel"/>
     <w:tmpl w:val="218414BA"/>
@@ -24004,7 +24471,7 @@
       </w:rPr>
     </w:lvl>
   </w:abstractNum>
-  <w:abstractNum w:abstractNumId="3" w15:restartNumberingAfterBreak="0">
+  <w:abstractNum w:abstractNumId="3">
     <w:nsid w:val="31681804"/>
     <w:multiLevelType w:val="hybridMultilevel"/>
     <w:tmpl w:val="04D4A166"/>
@@ -24090,7 +24557,7 @@
       </w:pPr>
     </w:lvl>
   </w:abstractNum>
-  <w:abstractNum w:abstractNumId="4" w15:restartNumberingAfterBreak="0">
+  <w:abstractNum w:abstractNumId="4">
     <w:nsid w:val="33BE306B"/>
     <w:multiLevelType w:val="hybridMultilevel"/>
     <w:tmpl w:val="2440EE9C"/>
@@ -24203,7 +24670,7 @@
       </w:rPr>
     </w:lvl>
   </w:abstractNum>
-  <w:abstractNum w:abstractNumId="5" w15:restartNumberingAfterBreak="0">
+  <w:abstractNum w:abstractNumId="5">
     <w:nsid w:val="37C95D93"/>
     <w:multiLevelType w:val="hybridMultilevel"/>
     <w:tmpl w:val="2DEAD4AA"/>
@@ -24316,17 +24783,17 @@
       </w:rPr>
     </w:lvl>
   </w:abstractNum>
-  <w:abstractNum w:abstractNumId="6" w15:restartNumberingAfterBreak="0">
-    <w:nsid w:val="46D21ED4"/>
+  <w:abstractNum w:abstractNumId="6">
+    <w:nsid w:val="40B40475"/>
     <w:multiLevelType w:val="hybridMultilevel"/>
-    <w:tmpl w:val="C35C331A"/>
+    <w:tmpl w:val="46101FF0"/>
     <w:lvl w:ilvl="0" w:tplc="04090001">
       <w:start w:val="1"/>
       <w:numFmt w:val="bullet"/>
       <w:lvlText w:val=""/>
       <w:lvlJc w:val="left"/>
       <w:pPr>
-        <w:ind w:left="1440" w:hanging="360"/>
+        <w:ind w:left="3420" w:hanging="360"/>
       </w:pPr>
       <w:rPr>
         <w:rFonts w:ascii="Symbol" w:hAnsi="Symbol" w:hint="default"/>
@@ -24338,7 +24805,7 @@
       <w:lvlText w:val="o"/>
       <w:lvlJc w:val="left"/>
       <w:pPr>
-        <w:ind w:left="2160" w:hanging="360"/>
+        <w:ind w:left="4140" w:hanging="360"/>
       </w:pPr>
       <w:rPr>
         <w:rFonts w:ascii="Courier New" w:hAnsi="Courier New" w:cs="Courier New" w:hint="default"/>
@@ -24350,7 +24817,7 @@
       <w:lvlText w:val=""/>
       <w:lvlJc w:val="left"/>
       <w:pPr>
-        <w:ind w:left="2880" w:hanging="360"/>
+        <w:ind w:left="4860" w:hanging="360"/>
       </w:pPr>
       <w:rPr>
         <w:rFonts w:ascii="Wingdings" w:hAnsi="Wingdings" w:hint="default"/>
@@ -24362,7 +24829,7 @@
       <w:lvlText w:val=""/>
       <w:lvlJc w:val="left"/>
       <w:pPr>
-        <w:ind w:left="3600" w:hanging="360"/>
+        <w:ind w:left="5580" w:hanging="360"/>
       </w:pPr>
       <w:rPr>
         <w:rFonts w:ascii="Symbol" w:hAnsi="Symbol" w:hint="default"/>
@@ -24374,7 +24841,7 @@
       <w:lvlText w:val="o"/>
       <w:lvlJc w:val="left"/>
       <w:pPr>
-        <w:ind w:left="4320" w:hanging="360"/>
+        <w:ind w:left="6300" w:hanging="360"/>
       </w:pPr>
       <w:rPr>
         <w:rFonts w:ascii="Courier New" w:hAnsi="Courier New" w:cs="Courier New" w:hint="default"/>
@@ -24386,7 +24853,7 @@
       <w:lvlText w:val=""/>
       <w:lvlJc w:val="left"/>
       <w:pPr>
-        <w:ind w:left="5040" w:hanging="360"/>
+        <w:ind w:left="7020" w:hanging="360"/>
       </w:pPr>
       <w:rPr>
         <w:rFonts w:ascii="Wingdings" w:hAnsi="Wingdings" w:hint="default"/>
@@ -24398,7 +24865,7 @@
       <w:lvlText w:val=""/>
       <w:lvlJc w:val="left"/>
       <w:pPr>
-        <w:ind w:left="5760" w:hanging="360"/>
+        <w:ind w:left="7740" w:hanging="360"/>
       </w:pPr>
       <w:rPr>
         <w:rFonts w:ascii="Symbol" w:hAnsi="Symbol" w:hint="default"/>
@@ -24410,7 +24877,7 @@
       <w:lvlText w:val="o"/>
       <w:lvlJc w:val="left"/>
       <w:pPr>
-        <w:ind w:left="6480" w:hanging="360"/>
+        <w:ind w:left="8460" w:hanging="360"/>
       </w:pPr>
       <w:rPr>
         <w:rFonts w:ascii="Courier New" w:hAnsi="Courier New" w:cs="Courier New" w:hint="default"/>
@@ -24422,14 +24889,353 @@
       <w:lvlText w:val=""/>
       <w:lvlJc w:val="left"/>
       <w:pPr>
-        <w:ind w:left="7200" w:hanging="360"/>
+        <w:ind w:left="9180" w:hanging="360"/>
       </w:pPr>
       <w:rPr>
         <w:rFonts w:ascii="Wingdings" w:hAnsi="Wingdings" w:hint="default"/>
       </w:rPr>
     </w:lvl>
   </w:abstractNum>
-  <w:abstractNum w:abstractNumId="7" w15:restartNumberingAfterBreak="0">
+  <w:abstractNum w:abstractNumId="7">
+    <w:nsid w:val="46D21ED4"/>
+    <w:multiLevelType w:val="hybridMultilevel"/>
+    <w:tmpl w:val="C35C331A"/>
+    <w:lvl w:ilvl="0" w:tplc="04090001">
+      <w:start w:val="1"/>
+      <w:numFmt w:val="bullet"/>
+      <w:lvlText w:val=""/>
+      <w:lvlJc w:val="left"/>
+      <w:pPr>
+        <w:ind w:left="1440" w:hanging="360"/>
+      </w:pPr>
+      <w:rPr>
+        <w:rFonts w:ascii="Symbol" w:hAnsi="Symbol" w:hint="default"/>
+      </w:rPr>
+    </w:lvl>
+    <w:lvl w:ilvl="1" w:tplc="04090003" w:tentative="1">
+      <w:start w:val="1"/>
+      <w:numFmt w:val="bullet"/>
+      <w:lvlText w:val="o"/>
+      <w:lvlJc w:val="left"/>
+      <w:pPr>
+        <w:ind w:left="2160" w:hanging="360"/>
+      </w:pPr>
+      <w:rPr>
+        <w:rFonts w:ascii="Courier New" w:hAnsi="Courier New" w:cs="Courier New" w:hint="default"/>
+      </w:rPr>
+    </w:lvl>
+    <w:lvl w:ilvl="2" w:tplc="04090005" w:tentative="1">
+      <w:start w:val="1"/>
+      <w:numFmt w:val="bullet"/>
+      <w:lvlText w:val=""/>
+      <w:lvlJc w:val="left"/>
+      <w:pPr>
+        <w:ind w:left="2880" w:hanging="360"/>
+      </w:pPr>
+      <w:rPr>
+        <w:rFonts w:ascii="Wingdings" w:hAnsi="Wingdings" w:hint="default"/>
+      </w:rPr>
+    </w:lvl>
+    <w:lvl w:ilvl="3" w:tplc="04090001" w:tentative="1">
+      <w:start w:val="1"/>
+      <w:numFmt w:val="bullet"/>
+      <w:lvlText w:val=""/>
+      <w:lvlJc w:val="left"/>
+      <w:pPr>
+        <w:ind w:left="3600" w:hanging="360"/>
+      </w:pPr>
+      <w:rPr>
+        <w:rFonts w:ascii="Symbol" w:hAnsi="Symbol" w:hint="default"/>
+      </w:rPr>
+    </w:lvl>
+    <w:lvl w:ilvl="4" w:tplc="04090003" w:tentative="1">
+      <w:start w:val="1"/>
+      <w:numFmt w:val="bullet"/>
+      <w:lvlText w:val="o"/>
+      <w:lvlJc w:val="left"/>
+      <w:pPr>
+        <w:ind w:left="4320" w:hanging="360"/>
+      </w:pPr>
+      <w:rPr>
+        <w:rFonts w:ascii="Courier New" w:hAnsi="Courier New" w:cs="Courier New" w:hint="default"/>
+      </w:rPr>
+    </w:lvl>
+    <w:lvl w:ilvl="5" w:tplc="04090005" w:tentative="1">
+      <w:start w:val="1"/>
+      <w:numFmt w:val="bullet"/>
+      <w:lvlText w:val=""/>
+      <w:lvlJc w:val="left"/>
+      <w:pPr>
+        <w:ind w:left="5040" w:hanging="360"/>
+      </w:pPr>
+      <w:rPr>
+        <w:rFonts w:ascii="Wingdings" w:hAnsi="Wingdings" w:hint="default"/>
+      </w:rPr>
+    </w:lvl>
+    <w:lvl w:ilvl="6" w:tplc="04090001" w:tentative="1">
+      <w:start w:val="1"/>
+      <w:numFmt w:val="bullet"/>
+      <w:lvlText w:val=""/>
+      <w:lvlJc w:val="left"/>
+      <w:pPr>
+        <w:ind w:left="5760" w:hanging="360"/>
+      </w:pPr>
+      <w:rPr>
+        <w:rFonts w:ascii="Symbol" w:hAnsi="Symbol" w:hint="default"/>
+      </w:rPr>
+    </w:lvl>
+    <w:lvl w:ilvl="7" w:tplc="04090003" w:tentative="1">
+      <w:start w:val="1"/>
+      <w:numFmt w:val="bullet"/>
+      <w:lvlText w:val="o"/>
+      <w:lvlJc w:val="left"/>
+      <w:pPr>
+        <w:ind w:left="6480" w:hanging="360"/>
+      </w:pPr>
+      <w:rPr>
+        <w:rFonts w:ascii="Courier New" w:hAnsi="Courier New" w:cs="Courier New" w:hint="default"/>
+      </w:rPr>
+    </w:lvl>
+    <w:lvl w:ilvl="8" w:tplc="04090005" w:tentative="1">
+      <w:start w:val="1"/>
+      <w:numFmt w:val="bullet"/>
+      <w:lvlText w:val=""/>
+      <w:lvlJc w:val="left"/>
+      <w:pPr>
+        <w:ind w:left="7200" w:hanging="360"/>
+      </w:pPr>
+      <w:rPr>
+        <w:rFonts w:ascii="Wingdings" w:hAnsi="Wingdings" w:hint="default"/>
+      </w:rPr>
+    </w:lvl>
+  </w:abstractNum>
+  <w:abstractNum w:abstractNumId="8">
+    <w:nsid w:val="60B009E5"/>
+    <w:multiLevelType w:val="hybridMultilevel"/>
+    <w:tmpl w:val="9B66177A"/>
+    <w:lvl w:ilvl="0" w:tplc="04090001">
+      <w:start w:val="1"/>
+      <w:numFmt w:val="bullet"/>
+      <w:lvlText w:val=""/>
+      <w:lvlJc w:val="left"/>
+      <w:pPr>
+        <w:ind w:left="3420" w:hanging="360"/>
+      </w:pPr>
+      <w:rPr>
+        <w:rFonts w:ascii="Symbol" w:hAnsi="Symbol" w:hint="default"/>
+      </w:rPr>
+    </w:lvl>
+    <w:lvl w:ilvl="1" w:tplc="04090003" w:tentative="1">
+      <w:start w:val="1"/>
+      <w:numFmt w:val="bullet"/>
+      <w:lvlText w:val="o"/>
+      <w:lvlJc w:val="left"/>
+      <w:pPr>
+        <w:ind w:left="4140" w:hanging="360"/>
+      </w:pPr>
+      <w:rPr>
+        <w:rFonts w:ascii="Courier New" w:hAnsi="Courier New" w:cs="Courier New" w:hint="default"/>
+      </w:rPr>
+    </w:lvl>
+    <w:lvl w:ilvl="2" w:tplc="04090005" w:tentative="1">
+      <w:start w:val="1"/>
+      <w:numFmt w:val="bullet"/>
+      <w:lvlText w:val=""/>
+      <w:lvlJc w:val="left"/>
+      <w:pPr>
+        <w:ind w:left="4860" w:hanging="360"/>
+      </w:pPr>
+      <w:rPr>
+        <w:rFonts w:ascii="Wingdings" w:hAnsi="Wingdings" w:hint="default"/>
+      </w:rPr>
+    </w:lvl>
+    <w:lvl w:ilvl="3" w:tplc="04090001" w:tentative="1">
+      <w:start w:val="1"/>
+      <w:numFmt w:val="bullet"/>
+      <w:lvlText w:val=""/>
+      <w:lvlJc w:val="left"/>
+      <w:pPr>
+        <w:ind w:left="5580" w:hanging="360"/>
+      </w:pPr>
+      <w:rPr>
+        <w:rFonts w:ascii="Symbol" w:hAnsi="Symbol" w:hint="default"/>
+      </w:rPr>
+    </w:lvl>
+    <w:lvl w:ilvl="4" w:tplc="04090003" w:tentative="1">
+      <w:start w:val="1"/>
+      <w:numFmt w:val="bullet"/>
+      <w:lvlText w:val="o"/>
+      <w:lvlJc w:val="left"/>
+      <w:pPr>
+        <w:ind w:left="6300" w:hanging="360"/>
+      </w:pPr>
+      <w:rPr>
+        <w:rFonts w:ascii="Courier New" w:hAnsi="Courier New" w:cs="Courier New" w:hint="default"/>
+      </w:rPr>
+    </w:lvl>
+    <w:lvl w:ilvl="5" w:tplc="04090005" w:tentative="1">
+      <w:start w:val="1"/>
+      <w:numFmt w:val="bullet"/>
+      <w:lvlText w:val=""/>
+      <w:lvlJc w:val="left"/>
+      <w:pPr>
+        <w:ind w:left="7020" w:hanging="360"/>
+      </w:pPr>
+      <w:rPr>
+        <w:rFonts w:ascii="Wingdings" w:hAnsi="Wingdings" w:hint="default"/>
+      </w:rPr>
+    </w:lvl>
+    <w:lvl w:ilvl="6" w:tplc="04090001" w:tentative="1">
+      <w:start w:val="1"/>
+      <w:numFmt w:val="bullet"/>
+      <w:lvlText w:val=""/>
+      <w:lvlJc w:val="left"/>
+      <w:pPr>
+        <w:ind w:left="7740" w:hanging="360"/>
+      </w:pPr>
+      <w:rPr>
+        <w:rFonts w:ascii="Symbol" w:hAnsi="Symbol" w:hint="default"/>
+      </w:rPr>
+    </w:lvl>
+    <w:lvl w:ilvl="7" w:tplc="04090003" w:tentative="1">
+      <w:start w:val="1"/>
+      <w:numFmt w:val="bullet"/>
+      <w:lvlText w:val="o"/>
+      <w:lvlJc w:val="left"/>
+      <w:pPr>
+        <w:ind w:left="8460" w:hanging="360"/>
+      </w:pPr>
+      <w:rPr>
+        <w:rFonts w:ascii="Courier New" w:hAnsi="Courier New" w:cs="Courier New" w:hint="default"/>
+      </w:rPr>
+    </w:lvl>
+    <w:lvl w:ilvl="8" w:tplc="04090005" w:tentative="1">
+      <w:start w:val="1"/>
+      <w:numFmt w:val="bullet"/>
+      <w:lvlText w:val=""/>
+      <w:lvlJc w:val="left"/>
+      <w:pPr>
+        <w:ind w:left="9180" w:hanging="360"/>
+      </w:pPr>
+      <w:rPr>
+        <w:rFonts w:ascii="Wingdings" w:hAnsi="Wingdings" w:hint="default"/>
+      </w:rPr>
+    </w:lvl>
+  </w:abstractNum>
+  <w:abstractNum w:abstractNumId="9">
+    <w:nsid w:val="6250672B"/>
+    <w:multiLevelType w:val="hybridMultilevel"/>
+    <w:tmpl w:val="4A2CDE34"/>
+    <w:lvl w:ilvl="0" w:tplc="04090001">
+      <w:start w:val="1"/>
+      <w:numFmt w:val="bullet"/>
+      <w:lvlText w:val=""/>
+      <w:lvlJc w:val="left"/>
+      <w:pPr>
+        <w:ind w:left="3420" w:hanging="360"/>
+      </w:pPr>
+      <w:rPr>
+        <w:rFonts w:ascii="Symbol" w:hAnsi="Symbol" w:hint="default"/>
+      </w:rPr>
+    </w:lvl>
+    <w:lvl w:ilvl="1" w:tplc="04090003" w:tentative="1">
+      <w:start w:val="1"/>
+      <w:numFmt w:val="bullet"/>
+      <w:lvlText w:val="o"/>
+      <w:lvlJc w:val="left"/>
+      <w:pPr>
+        <w:ind w:left="4140" w:hanging="360"/>
+      </w:pPr>
+      <w:rPr>
+        <w:rFonts w:ascii="Courier New" w:hAnsi="Courier New" w:cs="Courier New" w:hint="default"/>
+      </w:rPr>
+    </w:lvl>
+    <w:lvl w:ilvl="2" w:tplc="04090005" w:tentative="1">
+      <w:start w:val="1"/>
+      <w:numFmt w:val="bullet"/>
+      <w:lvlText w:val=""/>
+      <w:lvlJc w:val="left"/>
+      <w:pPr>
+        <w:ind w:left="4860" w:hanging="360"/>
+      </w:pPr>
+      <w:rPr>
+        <w:rFonts w:ascii="Wingdings" w:hAnsi="Wingdings" w:hint="default"/>
+      </w:rPr>
+    </w:lvl>
+    <w:lvl w:ilvl="3" w:tplc="04090001" w:tentative="1">
+      <w:start w:val="1"/>
+      <w:numFmt w:val="bullet"/>
+      <w:lvlText w:val=""/>
+      <w:lvlJc w:val="left"/>
+      <w:pPr>
+        <w:ind w:left="5580" w:hanging="360"/>
+      </w:pPr>
+      <w:rPr>
+        <w:rFonts w:ascii="Symbol" w:hAnsi="Symbol" w:hint="default"/>
+      </w:rPr>
+    </w:lvl>
+    <w:lvl w:ilvl="4" w:tplc="04090003" w:tentative="1">
+      <w:start w:val="1"/>
+      <w:numFmt w:val="bullet"/>
+      <w:lvlText w:val="o"/>
+      <w:lvlJc w:val="left"/>
+      <w:pPr>
+        <w:ind w:left="6300" w:hanging="360"/>
+      </w:pPr>
+      <w:rPr>
+        <w:rFonts w:ascii="Courier New" w:hAnsi="Courier New" w:cs="Courier New" w:hint="default"/>
+      </w:rPr>
+    </w:lvl>
+    <w:lvl w:ilvl="5" w:tplc="04090005" w:tentative="1">
+      <w:start w:val="1"/>
+      <w:numFmt w:val="bullet"/>
+      <w:lvlText w:val=""/>
+      <w:lvlJc w:val="left"/>
+      <w:pPr>
+        <w:ind w:left="7020" w:hanging="360"/>
+      </w:pPr>
+      <w:rPr>
+        <w:rFonts w:ascii="Wingdings" w:hAnsi="Wingdings" w:hint="default"/>
+      </w:rPr>
+    </w:lvl>
+    <w:lvl w:ilvl="6" w:tplc="04090001" w:tentative="1">
+      <w:start w:val="1"/>
+      <w:numFmt w:val="bullet"/>
+      <w:lvlText w:val=""/>
+      <w:lvlJc w:val="left"/>
+      <w:pPr>
+        <w:ind w:left="7740" w:hanging="360"/>
+      </w:pPr>
+      <w:rPr>
+        <w:rFonts w:ascii="Symbol" w:hAnsi="Symbol" w:hint="default"/>
+      </w:rPr>
+    </w:lvl>
+    <w:lvl w:ilvl="7" w:tplc="04090003" w:tentative="1">
+      <w:start w:val="1"/>
+      <w:numFmt w:val="bullet"/>
+      <w:lvlText w:val="o"/>
+      <w:lvlJc w:val="left"/>
+      <w:pPr>
+        <w:ind w:left="8460" w:hanging="360"/>
+      </w:pPr>
+      <w:rPr>
+        <w:rFonts w:ascii="Courier New" w:hAnsi="Courier New" w:cs="Courier New" w:hint="default"/>
+      </w:rPr>
+    </w:lvl>
+    <w:lvl w:ilvl="8" w:tplc="04090005" w:tentative="1">
+      <w:start w:val="1"/>
+      <w:numFmt w:val="bullet"/>
+      <w:lvlText w:val=""/>
+      <w:lvlJc w:val="left"/>
+      <w:pPr>
+        <w:ind w:left="9180" w:hanging="360"/>
+      </w:pPr>
+      <w:rPr>
+        <w:rFonts w:ascii="Wingdings" w:hAnsi="Wingdings" w:hint="default"/>
+      </w:rPr>
+    </w:lvl>
+  </w:abstractNum>
+  <w:abstractNum w:abstractNumId="10">
     <w:nsid w:val="6A4C21C2"/>
     <w:multiLevelType w:val="hybridMultilevel"/>
     <w:tmpl w:val="AB70631A"/>
@@ -24547,13 +25353,13 @@
     <w:abstractNumId w:val="0"/>
   </w:num>
   <w:num w:numId="2">
-    <w:abstractNumId w:val="6"/>
+    <w:abstractNumId w:val="7"/>
   </w:num>
   <w:num w:numId="3">
     <w:abstractNumId w:val="3"/>
   </w:num>
   <w:num w:numId="4">
-    <w:abstractNumId w:val="7"/>
+    <w:abstractNumId w:val="10"/>
   </w:num>
   <w:num w:numId="5">
     <w:abstractNumId w:val="2"/>
@@ -24566,6 +25372,15 @@
   </w:num>
   <w:num w:numId="8">
     <w:abstractNumId w:val="1"/>
+  </w:num>
+  <w:num w:numId="9">
+    <w:abstractNumId w:val="8"/>
+  </w:num>
+  <w:num w:numId="10">
+    <w:abstractNumId w:val="6"/>
+  </w:num>
+  <w:num w:numId="11">
+    <w:abstractNumId w:val="9"/>
   </w:num>
 </w:numbering>
 </file>

</xml_diff>

<commit_message>
PokerGame Documentation : Completed
</commit_message>
<xml_diff>
--- a/Proj/Project1/readme.docx
+++ b/Proj/Project1/readme.docx
@@ -968,7 +968,15 @@
           <w:sz w:val="24"/>
           <w:szCs w:val="24"/>
         </w:rPr>
-        <w:t xml:space="preserve"> 24 hours</w:t>
+        <w:t xml:space="preserve"> 32</w:t>
+      </w:r>
+      <w:r>
+        <w:rPr>
+          <w:rFonts w:ascii="Times New Roman" w:hAnsi="Times New Roman" w:cs="Times New Roman"/>
+          <w:sz w:val="24"/>
+          <w:szCs w:val="24"/>
+        </w:rPr>
+        <w:t xml:space="preserve"> hours</w:t>
       </w:r>
       <w:r>
         <w:rPr>
@@ -1721,7 +1729,7 @@
           <w:szCs w:val="24"/>
         </w:rPr>
         <w:drawing>
-          <wp:inline distT="0" distB="0" distL="0" distR="0">
+          <wp:inline distT="0" distB="0" distL="0" distR="0" wp14:anchorId="2077A9BC" wp14:editId="29B7599B">
             <wp:extent cx="5457825" cy="2756903"/>
             <wp:effectExtent l="0" t="0" r="0" b="5715"/>
             <wp:docPr id="5" name="Picture 5"/>
@@ -1783,8 +1791,18 @@
           <w:sz w:val="24"/>
           <w:szCs w:val="24"/>
         </w:rPr>
-        <w:t>Flowchart and Pseudocode</w:t>
-      </w:r>
+        <w:t xml:space="preserve">Flowchart and </w:t>
+      </w:r>
+      <w:proofErr w:type="spellStart"/>
+      <w:r>
+        <w:rPr>
+          <w:rFonts w:ascii="Times New Roman" w:hAnsi="Times New Roman" w:cs="Times New Roman"/>
+          <w:sz w:val="24"/>
+          <w:szCs w:val="24"/>
+        </w:rPr>
+        <w:t>Pseudocode</w:t>
+      </w:r>
+      <w:proofErr w:type="spellEnd"/>
       <w:r>
         <w:rPr>
           <w:rFonts w:ascii="Times New Roman" w:hAnsi="Times New Roman" w:cs="Times New Roman"/>
@@ -1844,6 +1862,64 @@
         </w:rPr>
         <w:t>():</w:t>
       </w:r>
+    </w:p>
+    <w:p>
+      <w:pPr>
+        <w:ind w:left="2700" w:right="0"/>
+        <w:rPr>
+          <w:rFonts w:ascii="Times New Roman" w:hAnsi="Times New Roman" w:cs="Times New Roman"/>
+          <w:sz w:val="24"/>
+          <w:szCs w:val="24"/>
+        </w:rPr>
+      </w:pPr>
+      <w:r>
+        <w:rPr>
+          <w:rFonts w:ascii="Times New Roman" w:hAnsi="Times New Roman" w:cs="Times New Roman"/>
+          <w:sz w:val="24"/>
+          <w:szCs w:val="24"/>
+        </w:rPr>
+        <w:fldChar w:fldCharType="begin"/>
+      </w:r>
+      <w:r>
+        <w:rPr>
+          <w:rFonts w:ascii="Times New Roman" w:hAnsi="Times New Roman" w:cs="Times New Roman"/>
+          <w:sz w:val="24"/>
+          <w:szCs w:val="24"/>
+        </w:rPr>
+        <w:instrText xml:space="preserve"> HYPERLINK "replaceCards.jpg" </w:instrText>
+      </w:r>
+      <w:r>
+        <w:rPr>
+          <w:rFonts w:ascii="Times New Roman" w:hAnsi="Times New Roman" w:cs="Times New Roman"/>
+          <w:sz w:val="24"/>
+          <w:szCs w:val="24"/>
+        </w:rPr>
+      </w:r>
+      <w:r>
+        <w:rPr>
+          <w:rFonts w:ascii="Times New Roman" w:hAnsi="Times New Roman" w:cs="Times New Roman"/>
+          <w:sz w:val="24"/>
+          <w:szCs w:val="24"/>
+        </w:rPr>
+        <w:fldChar w:fldCharType="separate"/>
+      </w:r>
+      <w:r>
+        <w:rPr>
+          <w:rStyle w:val="Hyperlink"/>
+          <w:rFonts w:ascii="Times New Roman" w:hAnsi="Times New Roman" w:cs="Times New Roman"/>
+          <w:sz w:val="24"/>
+          <w:szCs w:val="24"/>
+        </w:rPr>
+        <w:t>replaceCards.jpg</w:t>
+      </w:r>
+      <w:r>
+        <w:rPr>
+          <w:rFonts w:ascii="Times New Roman" w:hAnsi="Times New Roman" w:cs="Times New Roman"/>
+          <w:sz w:val="24"/>
+          <w:szCs w:val="24"/>
+        </w:rPr>
+        <w:fldChar w:fldCharType="end"/>
+      </w:r>
       <w:bookmarkStart w:id="0" w:name="_GoBack"/>
       <w:bookmarkEnd w:id="0"/>
     </w:p>
@@ -2123,6 +2199,7 @@
           <w:sz w:val="24"/>
           <w:szCs w:val="24"/>
         </w:rPr>
+        <w:lastRenderedPageBreak/>
         <w:t>{Ace, Ten, Jack, Queen, King}</w:t>
       </w:r>
     </w:p>
@@ -2146,24 +2223,7 @@
           <w:sz w:val="24"/>
           <w:szCs w:val="24"/>
         </w:rPr>
-        <w:lastRenderedPageBreak/>
-        <w:t xml:space="preserve">{Ace, </w:t>
-      </w:r>
-      <w:r>
-        <w:rPr>
-          <w:rFonts w:ascii="Times New Roman" w:hAnsi="Times New Roman" w:cs="Times New Roman"/>
-          <w:sz w:val="24"/>
-          <w:szCs w:val="24"/>
-        </w:rPr>
-        <w:t>Two, Three, Four, Five</w:t>
-      </w:r>
-      <w:r>
-        <w:rPr>
-          <w:rFonts w:ascii="Times New Roman" w:hAnsi="Times New Roman" w:cs="Times New Roman"/>
-          <w:sz w:val="24"/>
-          <w:szCs w:val="24"/>
-        </w:rPr>
-        <w:t>}</w:t>
+        <w:t>{Ace, Two, Three, Four, Five}</w:t>
       </w:r>
     </w:p>
     <w:p>
@@ -2563,6 +2623,7 @@
           <w:sz w:val="24"/>
           <w:szCs w:val="24"/>
         </w:rPr>
+        <w:lastRenderedPageBreak/>
         <w:t>isPair</w:t>
       </w:r>
       <w:proofErr w:type="spellEnd"/>
@@ -2591,7 +2652,6 @@
           <w:sz w:val="24"/>
           <w:szCs w:val="24"/>
         </w:rPr>
-        <w:lastRenderedPageBreak/>
         <w:t>In the final five poker cards, if there is a pair in one of the below four cases:</w:t>
       </w:r>
     </w:p>
@@ -4057,6 +4117,7 @@
                 <w:sz w:val="24"/>
                 <w:szCs w:val="24"/>
               </w:rPr>
+              <w:lastRenderedPageBreak/>
               <w:t>Pointer arrays</w:t>
             </w:r>
           </w:p>
@@ -4219,7 +4280,6 @@
                 <w:sz w:val="24"/>
                 <w:szCs w:val="24"/>
               </w:rPr>
-              <w:lastRenderedPageBreak/>
               <w:t>String object</w:t>
             </w:r>
           </w:p>
@@ -6482,6 +6542,7 @@
           <w:sz w:val="18"/>
           <w:szCs w:val="18"/>
         </w:rPr>
+        <w:lastRenderedPageBreak/>
         <w:t xml:space="preserve"> * This class is used for managing user's cards base on the below logical mapping table</w:t>
       </w:r>
     </w:p>
@@ -6614,7 +6675,6 @@
           <w:sz w:val="18"/>
           <w:szCs w:val="18"/>
         </w:rPr>
-        <w:lastRenderedPageBreak/>
         <w:t xml:space="preserve"> * Suits/</w:t>
       </w:r>
       <w:proofErr w:type="gramStart"/>
@@ -10299,7 +10359,6 @@
           <w:sz w:val="18"/>
           <w:szCs w:val="18"/>
         </w:rPr>
-        <w:lastRenderedPageBreak/>
         <w:t xml:space="preserve">     */</w:t>
       </w:r>
     </w:p>
@@ -13754,7 +13813,6 @@
           <w:sz w:val="18"/>
           <w:szCs w:val="18"/>
         </w:rPr>
-        <w:lastRenderedPageBreak/>
         <w:t xml:space="preserve">     */</w:t>
       </w:r>
     </w:p>
@@ -16891,7 +16949,6 @@
           <w:sz w:val="18"/>
           <w:szCs w:val="18"/>
         </w:rPr>
-        <w:lastRenderedPageBreak/>
         <w:t xml:space="preserve">     * Case 1: There is an ACE and the other </w:t>
       </w:r>
       <w:proofErr w:type="spellStart"/>
@@ -19726,6 +19783,7 @@
           <w:sz w:val="18"/>
           <w:szCs w:val="18"/>
         </w:rPr>
+        <w:lastRenderedPageBreak/>
         <w:t xml:space="preserve">    </w:t>
       </w:r>
       <w:proofErr w:type="spellStart"/>
@@ -19902,7 +19960,6 @@
           <w:sz w:val="18"/>
           <w:szCs w:val="18"/>
         </w:rPr>
-        <w:lastRenderedPageBreak/>
         <w:t xml:space="preserve">     * This function deallocates the memories of a set of elements in cards and clears the cards</w:t>
       </w:r>
     </w:p>
@@ -22379,6 +22436,7 @@
           <w:sz w:val="18"/>
           <w:szCs w:val="18"/>
         </w:rPr>
+        <w:lastRenderedPageBreak/>
         <w:t xml:space="preserve">    </w:t>
       </w:r>
       <w:proofErr w:type="gramStart"/>
@@ -22520,7 +22578,6 @@
           <w:sz w:val="18"/>
           <w:szCs w:val="18"/>
         </w:rPr>
-        <w:lastRenderedPageBreak/>
         <w:t xml:space="preserve">     * Validate input of an integer number from </w:t>
       </w:r>
       <w:proofErr w:type="spellStart"/>
@@ -24142,7 +24199,7 @@
         <w:sz w:val="24"/>
         <w:szCs w:val="24"/>
       </w:rPr>
-      <w:t>6</w:t>
+      <w:t>14</w:t>
     </w:r>
     <w:r>
       <w:rPr>
@@ -26263,6 +26320,29 @@
       </w:rPr>
     </w:tblStylePr>
   </w:style>
+  <w:style w:type="character" w:styleId="Hyperlink">
+    <w:name w:val="Hyperlink"/>
+    <w:basedOn w:val="DefaultParagraphFont"/>
+    <w:uiPriority w:val="99"/>
+    <w:unhideWhenUsed/>
+    <w:rsid w:val="00604259"/>
+    <w:rPr>
+      <w:color w:val="0563C1" w:themeColor="hyperlink"/>
+      <w:u w:val="single"/>
+    </w:rPr>
+  </w:style>
+  <w:style w:type="character" w:styleId="FollowedHyperlink">
+    <w:name w:val="FollowedHyperlink"/>
+    <w:basedOn w:val="DefaultParagraphFont"/>
+    <w:uiPriority w:val="99"/>
+    <w:semiHidden/>
+    <w:unhideWhenUsed/>
+    <w:rsid w:val="00B141FD"/>
+    <w:rPr>
+      <w:color w:val="954F72" w:themeColor="followedHyperlink"/>
+      <w:u w:val="single"/>
+    </w:rPr>
+  </w:style>
 </w:styles>
 </file>
 

</xml_diff>